<commit_message>
update demo links in docs
</commit_message>
<xml_diff>
--- a/documents/YunkaiLi_info202 Bookkeeping _ImplementationProject.docx
+++ b/documents/YunkaiLi_info202 Bookkeeping _ImplementationProject.docx
@@ -23,53 +23,33 @@
       <w:pPr>
         <w:jc w:val="center"/>
       </w:pPr>
-      <w:r>
-        <w:fldChar w:fldCharType="begin"/>
-      </w:r>
-      <w:r>
-        <w:instrText>HYPERLINK "https://github.com/kaikaila/bookkeeper"</w:instrText>
-      </w:r>
-      <w:r>
-        <w:fldChar w:fldCharType="separate"/>
-      </w:r>
-      <w:proofErr w:type="spellStart"/>
-      <w:r>
-        <w:rPr>
-          <w:rStyle w:val="Hyperlink"/>
-        </w:rPr>
-        <w:t>Github</w:t>
-      </w:r>
-      <w:proofErr w:type="spellEnd"/>
-      <w:r>
-        <w:rPr>
-          <w:rStyle w:val="Hyperlink"/>
-        </w:rPr>
-        <w:t xml:space="preserve"> Repo</w:t>
-      </w:r>
-      <w:r>
-        <w:fldChar w:fldCharType="end"/>
-      </w:r>
+      <w:hyperlink r:id="rId8" w:history="1">
+        <w:proofErr w:type="spellStart"/>
+        <w:r>
+          <w:rPr>
+            <w:rStyle w:val="Hyperlink"/>
+          </w:rPr>
+          <w:t>Github</w:t>
+        </w:r>
+        <w:proofErr w:type="spellEnd"/>
+        <w:r>
+          <w:rPr>
+            <w:rStyle w:val="Hyperlink"/>
+          </w:rPr>
+          <w:t xml:space="preserve"> Repo</w:t>
+        </w:r>
+      </w:hyperlink>
       <w:r>
         <w:t xml:space="preserve"> | </w:t>
       </w:r>
-      <w:r>
-        <w:fldChar w:fldCharType="begin"/>
-      </w:r>
-      <w:r>
-        <w:instrText>HYPERLINK "https://bookkeeper-ashen.vercel.app/"</w:instrText>
-      </w:r>
-      <w:r>
-        <w:fldChar w:fldCharType="separate"/>
-      </w:r>
-      <w:r>
-        <w:rPr>
-          <w:rStyle w:val="Hyperlink"/>
-        </w:rPr>
-        <w:t>Demo</w:t>
-      </w:r>
-      <w:r>
-        <w:fldChar w:fldCharType="end"/>
-      </w:r>
+      <w:hyperlink r:id="rId9" w:history="1">
+        <w:r>
+          <w:rPr>
+            <w:rStyle w:val="Hyperlink"/>
+          </w:rPr>
+          <w:t>Demo</w:t>
+        </w:r>
+      </w:hyperlink>
     </w:p>
     <w:p>
       <w:pPr>
@@ -1356,6 +1336,65 @@
           <w:sz w:val="21"/>
           <w:szCs w:val="21"/>
         </w:rPr>
+        <w:t xml:space="preserve">The frontend is hosted at </w:t>
+      </w:r>
+      <w:hyperlink r:id="rId10" w:history="1">
+        <w:r>
+          <w:rPr>
+            <w:rStyle w:val="Hyperlink"/>
+            <w:sz w:val="21"/>
+            <w:szCs w:val="21"/>
+          </w:rPr>
+          <w:t>Netlify</w:t>
+        </w:r>
+      </w:hyperlink>
+      <w:r>
+        <w:rPr>
+          <w:color w:val="0E0E0E"/>
+          <w:sz w:val="21"/>
+          <w:szCs w:val="21"/>
+        </w:rPr>
+        <w:t xml:space="preserve">, and the backend is hosted at </w:t>
+      </w:r>
+      <w:hyperlink r:id="rId11" w:history="1">
+        <w:r>
+          <w:rPr>
+            <w:rStyle w:val="Hyperlink"/>
+            <w:sz w:val="21"/>
+            <w:szCs w:val="21"/>
+          </w:rPr>
+          <w:t>Heroku</w:t>
+        </w:r>
+      </w:hyperlink>
+      <w:r>
+        <w:rPr>
+          <w:color w:val="0E0E0E"/>
+          <w:sz w:val="21"/>
+          <w:szCs w:val="21"/>
+        </w:rPr>
+        <w:t>.</w:t>
+      </w:r>
+    </w:p>
+    <w:p>
+      <w:pPr>
+        <w:pStyle w:val="ListParagraph"/>
+        <w:numPr>
+          <w:ilvl w:val="0"/>
+          <w:numId w:val="4"/>
+        </w:numPr>
+        <w:spacing w:before="180"/>
+        <w:rPr>
+          <w:color w:val="0E0E0E"/>
+          <w:sz w:val="21"/>
+          <w:szCs w:val="21"/>
+        </w:rPr>
+      </w:pPr>
+      <w:r>
+        <w:rPr>
+          <w:color w:val="0E0E0E"/>
+          <w:sz w:val="21"/>
+          <w:szCs w:val="21"/>
+        </w:rPr>
         <w:t>References to tutorials and example code</w:t>
       </w:r>
       <w:r>
@@ -1431,7 +1470,7 @@
         </w:rPr>
         <w:t xml:space="preserve"> [Video]. YouTube. </w:t>
       </w:r>
-      <w:hyperlink r:id="rId8">
+      <w:hyperlink r:id="rId12">
         <w:r>
           <w:rPr>
             <w:color w:val="1155CC"/>
@@ -1737,8 +1776,8 @@
       </w:pPr>
     </w:p>
     <w:sectPr>
-      <w:headerReference w:type="default" r:id="rId9"/>
-      <w:footerReference w:type="default" r:id="rId10"/>
+      <w:headerReference w:type="default" r:id="rId13"/>
+      <w:footerReference w:type="default" r:id="rId14"/>
       <w:pgSz w:w="12240" w:h="15840"/>
       <w:pgMar w:top="1440" w:right="1440" w:bottom="1440" w:left="1440" w:header="720" w:footer="720" w:gutter="0"/>
       <w:pgNumType w:start="1"/>
@@ -3768,6 +3807,18 @@
       <w:shd w:val="clear" w:color="auto" w:fill="E1DFDD"/>
     </w:rPr>
   </w:style>
+  <w:style w:type="character" w:styleId="FollowedHyperlink">
+    <w:name w:val="FollowedHyperlink"/>
+    <w:basedOn w:val="DefaultParagraphFont"/>
+    <w:uiPriority w:val="99"/>
+    <w:semiHidden/>
+    <w:unhideWhenUsed/>
+    <w:rsid w:val="00A40C61"/>
+    <w:rPr>
+      <w:color w:val="800080" w:themeColor="followedHyperlink"/>
+      <w:u w:val="single"/>
+    </w:rPr>
+  </w:style>
 </w:styles>
 </file>
 

</xml_diff>